<commit_message>
eerste final versie van het implementatieplan
</commit_message>
<xml_diff>
--- a/implementatieplannen/working/Implementatieplan_v2.docx
+++ b/implementatieplannen/working/Implementatieplan_v2.docx
@@ -2505,8 +2505,6 @@
       <w:r>
         <w:t>Dit document beschrijft hoe wij tot onze implementatie komen. Er is onderzoek gedaan naar verschillende edge detection methodes en er is een keuze gemaakt uit een van die methodes. Er wordt ook beschreven hoe de implementatie in elkaar zit. Aan het eind van dit document wordt beschreven hoe we onze implementatie evalueren.</w:t>
       </w:r>
-      <w:bookmarkStart w:id="1" w:name="_GoBack"/>
-      <w:bookmarkEnd w:id="1"/>
       <w:r>
         <w:br w:type="page"/>
       </w:r>
@@ -2515,23 +2513,26 @@
       <w:pPr>
         <w:pStyle w:val="Kop1"/>
       </w:pPr>
-      <w:bookmarkStart w:id="2" w:name="_Toc6140636"/>
+      <w:bookmarkStart w:id="1" w:name="_Toc6140636"/>
       <w:r>
         <w:lastRenderedPageBreak/>
         <w:t>Methoden</w:t>
       </w:r>
+      <w:bookmarkEnd w:id="1"/>
+    </w:p>
+    <w:p>
+      <w:pPr>
+        <w:pStyle w:val="Kop2"/>
+      </w:pPr>
+      <w:bookmarkStart w:id="2" w:name="_Toc6140637"/>
+      <w:proofErr w:type="spellStart"/>
+      <w:r>
+        <w:t>Canny</w:t>
+      </w:r>
       <w:bookmarkEnd w:id="2"/>
-    </w:p>
-    <w:p>
-      <w:pPr>
-        <w:pStyle w:val="Kop2"/>
-      </w:pPr>
-      <w:bookmarkStart w:id="3" w:name="_Toc6140637"/>
-      <w:r>
-        <w:t>Canny</w:t>
-      </w:r>
-      <w:bookmarkEnd w:id="3"/>
-    </w:p>
+      <w:proofErr w:type="spellEnd"/>
+    </w:p>
+    <w:p/>
     <w:p>
       <w:pPr>
         <w:widowControl w:val="0"/>
@@ -2549,14 +2550,14 @@
           <w:kern w:val="1"/>
         </w:rPr>
       </w:pPr>
-      <w:bookmarkStart w:id="4" w:name="_Toc6140638"/>
+      <w:bookmarkStart w:id="3" w:name="_Toc6140638"/>
       <w:r>
         <w:rPr>
           <w:rStyle w:val="Kop3Char"/>
         </w:rPr>
         <w:t>Stappen:</w:t>
       </w:r>
-      <w:bookmarkEnd w:id="4"/>
+      <w:bookmarkEnd w:id="3"/>
       <w:r>
         <w:rPr>
           <w:rFonts w:ascii="Arial" w:eastAsia="Basic Roman" w:hAnsi="Arial" w:cs="Arial"/>
@@ -2607,7 +2608,25 @@
           <w:color w:val="000000"/>
           <w:kern w:val="1"/>
         </w:rPr>
-        <w:t xml:space="preserve"> vervolgens de volgende twee kernels over de </w:t>
+        <w:t xml:space="preserve"> de volgende twee </w:t>
+      </w:r>
+      <w:proofErr w:type="spellStart"/>
+      <w:r>
+        <w:rPr>
+          <w:rFonts w:ascii="Arial" w:eastAsia="Basic Roman" w:hAnsi="Arial" w:cs="Arial"/>
+          <w:color w:val="000000"/>
+          <w:kern w:val="1"/>
+        </w:rPr>
+        <w:t>kernels</w:t>
+      </w:r>
+      <w:proofErr w:type="spellEnd"/>
+      <w:r>
+        <w:rPr>
+          <w:rFonts w:ascii="Arial" w:eastAsia="Basic Roman" w:hAnsi="Arial" w:cs="Arial"/>
+          <w:color w:val="000000"/>
+          <w:kern w:val="1"/>
+        </w:rPr>
+        <w:t xml:space="preserve"> over de </w:t>
       </w:r>
       <w:r>
         <w:rPr>
@@ -3339,7 +3358,74 @@
           <w:right w:val="nil"/>
           <w:between w:val="nil"/>
         </w:pBdr>
-        <w:spacing w:after="0" w:line="331" w:lineRule="auto"/>
+        <w:spacing w:after="120" w:line="331" w:lineRule="auto"/>
+        <w:ind w:left="708" w:firstLine="12"/>
+        <w:rPr>
+          <w:rFonts w:ascii="Arial" w:eastAsia="Basic Roman" w:hAnsi="Arial" w:cs="Arial"/>
+          <w:color w:val="000000"/>
+          <w:kern w:val="1"/>
+        </w:rPr>
+      </w:pPr>
+      <w:r>
+        <w:rPr>
+          <w:rFonts w:ascii="Arial" w:eastAsia="Basic Roman" w:hAnsi="Arial" w:cs="Arial"/>
+          <w:color w:val="000000"/>
+          <w:kern w:val="1"/>
+        </w:rPr>
+        <w:t>O</w:t>
+      </w:r>
+      <w:r>
+        <w:rPr>
+          <w:rFonts w:ascii="Arial" w:eastAsia="Basic Roman" w:hAnsi="Arial" w:cs="Arial"/>
+          <w:color w:val="000000"/>
+          <w:kern w:val="1"/>
+        </w:rPr>
+        <w:t xml:space="preserve">m de berekening te versnellen </w:t>
+      </w:r>
+      <w:r>
+        <w:rPr>
+          <w:rFonts w:ascii="Arial" w:eastAsia="Basic Roman" w:hAnsi="Arial" w:cs="Arial"/>
+          <w:color w:val="000000"/>
+          <w:kern w:val="1"/>
+        </w:rPr>
+        <w:t>wordt</w:t>
+      </w:r>
+      <w:r>
+        <w:rPr>
+          <w:rFonts w:ascii="Arial" w:eastAsia="Basic Roman" w:hAnsi="Arial" w:cs="Arial"/>
+          <w:color w:val="000000"/>
+          <w:kern w:val="1"/>
+        </w:rPr>
+        <w:t xml:space="preserve"> vaak de volgende formule gebruikt</w:t>
+      </w:r>
+      <w:r>
+        <w:rPr>
+          <w:rFonts w:ascii="Arial" w:eastAsia="Basic Roman" w:hAnsi="Arial" w:cs="Arial"/>
+          <w:color w:val="000000"/>
+          <w:kern w:val="1"/>
+        </w:rPr>
+        <w:t xml:space="preserve"> in plaats van bovenstaande formule</w:t>
+      </w:r>
+      <w:r>
+        <w:rPr>
+          <w:rFonts w:ascii="Arial" w:eastAsia="Basic Roman" w:hAnsi="Arial" w:cs="Arial"/>
+          <w:color w:val="000000"/>
+          <w:kern w:val="1"/>
+        </w:rPr>
+        <w:t>:</w:t>
+      </w:r>
+    </w:p>
+    <w:p>
+      <w:pPr>
+        <w:widowControl w:val="0"/>
+        <w:pBdr>
+          <w:top w:val="nil"/>
+          <w:left w:val="nil"/>
+          <w:bottom w:val="nil"/>
+          <w:right w:val="nil"/>
+          <w:between w:val="nil"/>
+        </w:pBdr>
+        <w:spacing w:after="120" w:line="331" w:lineRule="auto"/>
         <w:ind w:firstLine="720"/>
         <w:rPr>
           <w:rFonts w:ascii="Arial" w:eastAsia="Basic Roman" w:hAnsi="Arial" w:cs="Arial"/>
@@ -3353,23 +3439,7 @@
           <w:color w:val="000000"/>
           <w:kern w:val="1"/>
         </w:rPr>
-        <w:t xml:space="preserve">Maar om de berekening te versnellen </w:t>
-      </w:r>
-      <w:r>
-        <w:rPr>
-          <w:rFonts w:ascii="Arial" w:eastAsia="Basic Roman" w:hAnsi="Arial" w:cs="Arial"/>
-          <w:color w:val="000000"/>
-          <w:kern w:val="1"/>
-        </w:rPr>
-        <w:t>wordt</w:t>
-      </w:r>
-      <w:r>
-        <w:rPr>
-          <w:rFonts w:ascii="Arial" w:eastAsia="Basic Roman" w:hAnsi="Arial" w:cs="Arial"/>
-          <w:color w:val="000000"/>
-          <w:kern w:val="1"/>
-        </w:rPr>
-        <w:t xml:space="preserve"> vaak de volgende formule gebruikt:</w:t>
+        <w:t>|G| = |Gx| + |Gy|</w:t>
       </w:r>
     </w:p>
     <w:p>
@@ -3390,14 +3460,6 @@
           <w:kern w:val="1"/>
         </w:rPr>
       </w:pPr>
-      <w:r>
-        <w:rPr>
-          <w:rFonts w:ascii="Arial" w:eastAsia="Basic Roman" w:hAnsi="Arial" w:cs="Arial"/>
-          <w:color w:val="000000"/>
-          <w:kern w:val="1"/>
-        </w:rPr>
-        <w:t>|G| = |Gx| + |Gy|</w:t>
-      </w:r>
     </w:p>
     <w:p>
       <w:pPr>
@@ -3417,6 +3479,14 @@
           <w:kern w:val="1"/>
         </w:rPr>
       </w:pPr>
+      <w:r>
+        <w:rPr>
+          <w:rFonts w:ascii="Arial" w:eastAsia="Basic Roman" w:hAnsi="Arial" w:cs="Arial"/>
+          <w:color w:val="000000"/>
+          <w:kern w:val="1"/>
+        </w:rPr>
+        <w:t>Non-maximum onderdrukking</w:t>
+      </w:r>
     </w:p>
     <w:p>
       <w:pPr>
@@ -3436,14 +3506,34 @@
           <w:kern w:val="1"/>
         </w:rPr>
       </w:pPr>
-      <w:r>
-        <w:rPr>
-          <w:rFonts w:ascii="Arial" w:eastAsia="Basic Roman" w:hAnsi="Arial" w:cs="Arial"/>
-          <w:color w:val="000000"/>
-          <w:kern w:val="1"/>
-        </w:rPr>
-        <w:t>Non-maximum onderdrukking</w:t>
-      </w:r>
+      <w:proofErr w:type="spellStart"/>
+      <w:r>
+        <w:rPr>
+          <w:rFonts w:ascii="Arial" w:eastAsia="Basic Roman" w:hAnsi="Arial" w:cs="Arial"/>
+          <w:color w:val="000000"/>
+          <w:kern w:val="1"/>
+        </w:rPr>
+        <w:t>Hysteresis</w:t>
+      </w:r>
+      <w:proofErr w:type="spellEnd"/>
+      <w:r>
+        <w:rPr>
+          <w:rFonts w:ascii="Arial" w:eastAsia="Basic Roman" w:hAnsi="Arial" w:cs="Arial"/>
+          <w:color w:val="000000"/>
+          <w:kern w:val="1"/>
+        </w:rPr>
+        <w:t xml:space="preserve"> </w:t>
+      </w:r>
+      <w:proofErr w:type="spellStart"/>
+      <w:r>
+        <w:rPr>
+          <w:rFonts w:ascii="Arial" w:eastAsia="Basic Roman" w:hAnsi="Arial" w:cs="Arial"/>
+          <w:color w:val="000000"/>
+          <w:kern w:val="1"/>
+        </w:rPr>
+        <w:t>Thresholding</w:t>
+      </w:r>
+      <w:proofErr w:type="spellEnd"/>
     </w:p>
     <w:p>
       <w:pPr>
@@ -3456,21 +3546,12 @@
           <w:between w:val="nil"/>
         </w:pBdr>
         <w:spacing w:after="0" w:line="331" w:lineRule="auto"/>
-        <w:ind w:firstLine="720"/>
-        <w:rPr>
-          <w:rFonts w:ascii="Arial" w:eastAsia="Basic Roman" w:hAnsi="Arial" w:cs="Arial"/>
-          <w:color w:val="000000"/>
-          <w:kern w:val="1"/>
-        </w:rPr>
-      </w:pPr>
-      <w:r>
-        <w:rPr>
-          <w:rFonts w:ascii="Arial" w:eastAsia="Basic Roman" w:hAnsi="Arial" w:cs="Arial"/>
-          <w:color w:val="000000"/>
-          <w:kern w:val="1"/>
-        </w:rPr>
-        <w:t>Hysteresis Thresholding</w:t>
-      </w:r>
+        <w:rPr>
+          <w:rFonts w:ascii="Arial" w:eastAsia="Basic Roman" w:hAnsi="Arial" w:cs="Arial"/>
+          <w:color w:val="000000"/>
+          <w:kern w:val="1"/>
+        </w:rPr>
+      </w:pPr>
     </w:p>
     <w:p>
       <w:pPr>
@@ -3479,14 +3560,14 @@
           <w:rFonts w:eastAsia="Basic Roman"/>
         </w:rPr>
       </w:pPr>
-      <w:bookmarkStart w:id="5" w:name="_Toc6140639"/>
+      <w:bookmarkStart w:id="4" w:name="_Toc6140639"/>
       <w:r>
         <w:rPr>
           <w:rFonts w:eastAsia="Basic Roman"/>
         </w:rPr>
         <w:t>Eigenschappen:</w:t>
       </w:r>
-      <w:bookmarkEnd w:id="5"/>
+      <w:bookmarkEnd w:id="4"/>
     </w:p>
     <w:p>
       <w:r>
@@ -3510,9 +3591,26 @@
         <w:br/>
       </w:r>
       <w:r>
-        <w:t>Weinig ruis door de Hysteresis Thresholding.</w:t>
-      </w:r>
-    </w:p>
+        <w:t xml:space="preserve">Weinig ruis door de </w:t>
+      </w:r>
+      <w:proofErr w:type="spellStart"/>
+      <w:r>
+        <w:t>Hysteresis</w:t>
+      </w:r>
+      <w:proofErr w:type="spellEnd"/>
+      <w:r>
+        <w:t xml:space="preserve"> </w:t>
+      </w:r>
+      <w:proofErr w:type="spellStart"/>
+      <w:r>
+        <w:t>Thresholding</w:t>
+      </w:r>
+      <w:proofErr w:type="spellEnd"/>
+      <w:r>
+        <w:t>.</w:t>
+      </w:r>
+    </w:p>
+    <w:p/>
     <w:p>
       <w:pPr>
         <w:pStyle w:val="Kop3"/>
@@ -3521,14 +3619,14 @@
           <w:sz w:val="22"/>
         </w:rPr>
       </w:pPr>
-      <w:bookmarkStart w:id="6" w:name="_Toc6140640"/>
+      <w:bookmarkStart w:id="5" w:name="_Toc6140640"/>
       <w:r>
         <w:rPr>
           <w:rFonts w:eastAsia="Basic Roman"/>
         </w:rPr>
         <w:t>Bronnen:</w:t>
       </w:r>
-      <w:bookmarkEnd w:id="6"/>
+      <w:bookmarkEnd w:id="5"/>
     </w:p>
     <w:p>
       <w:pPr>
@@ -3554,23 +3652,7 @@
             <w:rFonts w:ascii="Arial" w:eastAsia="Basic Roman" w:hAnsi="Arial" w:cs="Arial"/>
             <w:kern w:val="1"/>
           </w:rPr>
-          <w:t>https://do</w:t>
-        </w:r>
-        <w:r>
-          <w:rPr>
-            <w:rStyle w:val="Hyperlink"/>
-            <w:rFonts w:ascii="Arial" w:eastAsia="Basic Roman" w:hAnsi="Arial" w:cs="Arial"/>
-            <w:kern w:val="1"/>
-          </w:rPr>
-          <w:t>c</w:t>
-        </w:r>
-        <w:r>
-          <w:rPr>
-            <w:rStyle w:val="Hyperlink"/>
-            <w:rFonts w:ascii="Arial" w:eastAsia="Basic Roman" w:hAnsi="Arial" w:cs="Arial"/>
-            <w:kern w:val="1"/>
-          </w:rPr>
-          <w:t>s.opencv.org/3.4.3/da/d22/tutorial_py_canny.html</w:t>
+          <w:t>https://docs.opencv.org/3.4.3/da/d22/tutorial_py_canny.html</w:t>
         </w:r>
       </w:hyperlink>
     </w:p>
@@ -3594,19 +3676,7 @@
           <w:rPr>
             <w:rStyle w:val="Hyperlink"/>
           </w:rPr>
-          <w:t>http</w:t>
-        </w:r>
-        <w:r>
-          <w:rPr>
-            <w:rStyle w:val="Hyperlink"/>
-          </w:rPr>
-          <w:t>:</w:t>
-        </w:r>
-        <w:r>
-          <w:rPr>
-            <w:rStyle w:val="Hyperlink"/>
-          </w:rPr>
-          <w:t>//robotics.technion.ac.il/courses/Advanced_Laboratory/Lab7/ARL_7_read.pdf</w:t>
+          <w:t>http://robotics.technion.ac.il/courses/Advanced_Laboratory/Lab7/ARL_7_read.pdf</w:t>
         </w:r>
       </w:hyperlink>
     </w:p>
@@ -3668,7 +3738,7 @@
           <w:u w:val="none"/>
         </w:rPr>
       </w:pPr>
-      <w:bookmarkStart w:id="7" w:name="_Toc6140641"/>
+      <w:bookmarkStart w:id="6" w:name="_Toc6140641"/>
       <w:r>
         <w:rPr>
           <w:rStyle w:val="Hyperlink"/>
@@ -3686,8 +3756,9 @@
         </w:rPr>
         <w:t xml:space="preserve"> cross</w:t>
       </w:r>
-      <w:bookmarkEnd w:id="7"/>
-    </w:p>
+      <w:bookmarkEnd w:id="6"/>
+    </w:p>
+    <w:p/>
     <w:p>
       <w:pPr>
         <w:pStyle w:val="Kop3"/>
@@ -3697,7 +3768,7 @@
           <w:u w:val="none"/>
         </w:rPr>
       </w:pPr>
-      <w:bookmarkStart w:id="8" w:name="_Toc6140642"/>
+      <w:bookmarkStart w:id="7" w:name="_Toc6140642"/>
       <w:r>
         <w:rPr>
           <w:rStyle w:val="Hyperlink"/>
@@ -3706,7 +3777,7 @@
         </w:rPr>
         <w:t>Stappen:</w:t>
       </w:r>
-      <w:bookmarkEnd w:id="8"/>
+      <w:bookmarkEnd w:id="7"/>
     </w:p>
     <w:p>
       <w:pPr>
@@ -4273,6 +4344,24 @@
     </w:p>
     <w:p>
       <w:pPr>
+        <w:widowControl w:val="0"/>
+        <w:pBdr>
+          <w:top w:val="nil"/>
+          <w:left w:val="nil"/>
+          <w:bottom w:val="nil"/>
+          <w:right w:val="nil"/>
+          <w:between w:val="nil"/>
+        </w:pBdr>
+        <w:spacing w:after="0" w:line="331" w:lineRule="auto"/>
+        <w:rPr>
+          <w:rFonts w:ascii="Arial" w:hAnsi="Arial" w:cs="Arial"/>
+          <w:color w:val="222222"/>
+          <w:shd w:val="clear" w:color="auto" w:fill="FFFFFF"/>
+        </w:rPr>
+      </w:pPr>
+    </w:p>
+    <w:p>
+      <w:pPr>
         <w:pStyle w:val="Kop3"/>
         <w:rPr>
           <w:rStyle w:val="Hyperlink"/>
@@ -4280,7 +4369,7 @@
           <w:u w:val="none"/>
         </w:rPr>
       </w:pPr>
-      <w:bookmarkStart w:id="9" w:name="_Toc6140643"/>
+      <w:bookmarkStart w:id="8" w:name="_Toc6140643"/>
       <w:r>
         <w:rPr>
           <w:rStyle w:val="Hyperlink"/>
@@ -4289,7 +4378,7 @@
         </w:rPr>
         <w:t>Eigenschappen:</w:t>
       </w:r>
-      <w:bookmarkEnd w:id="9"/>
+      <w:bookmarkEnd w:id="8"/>
     </w:p>
     <w:p>
       <w:r>
@@ -4318,7 +4407,7 @@
           <w:u w:val="none"/>
         </w:rPr>
       </w:pPr>
-      <w:bookmarkStart w:id="10" w:name="_Toc6140644"/>
+      <w:bookmarkStart w:id="9" w:name="_Toc6140644"/>
       <w:r>
         <w:rPr>
           <w:rStyle w:val="Hyperlink"/>
@@ -4327,7 +4416,7 @@
         </w:rPr>
         <w:t>Bronnen:</w:t>
       </w:r>
-      <w:bookmarkEnd w:id="10"/>
+      <w:bookmarkEnd w:id="9"/>
     </w:p>
     <w:p>
       <w:pPr>
@@ -4444,7 +4533,8 @@
           <w:rFonts w:eastAsia="Basic Roman"/>
         </w:rPr>
       </w:pPr>
-      <w:bookmarkStart w:id="11" w:name="_Toc6140645"/>
+      <w:bookmarkStart w:id="10" w:name="_Toc6140645"/>
+      <w:proofErr w:type="spellStart"/>
       <w:r>
         <w:rPr>
           <w:rFonts w:eastAsia="Basic Roman"/>
@@ -4452,23 +4542,25 @@
         <w:lastRenderedPageBreak/>
         <w:t>Prewitt</w:t>
       </w:r>
+      <w:bookmarkEnd w:id="10"/>
+      <w:proofErr w:type="spellEnd"/>
+    </w:p>
+    <w:p/>
+    <w:p>
+      <w:pPr>
+        <w:pStyle w:val="Kop3"/>
+        <w:rPr>
+          <w:rFonts w:eastAsia="Basic Roman"/>
+        </w:rPr>
+      </w:pPr>
+      <w:bookmarkStart w:id="11" w:name="_Toc6140646"/>
+      <w:r>
+        <w:rPr>
+          <w:rFonts w:eastAsia="Basic Roman"/>
+        </w:rPr>
+        <w:t>Stappen:</w:t>
+      </w:r>
       <w:bookmarkEnd w:id="11"/>
-    </w:p>
-    <w:p>
-      <w:pPr>
-        <w:pStyle w:val="Kop3"/>
-        <w:rPr>
-          <w:rFonts w:eastAsia="Basic Roman"/>
-        </w:rPr>
-      </w:pPr>
-      <w:bookmarkStart w:id="12" w:name="_Toc6140646"/>
-      <w:r>
-        <w:rPr>
-          <w:rFonts w:eastAsia="Basic Roman"/>
-        </w:rPr>
-        <w:t>Stappen:</w:t>
-      </w:r>
-      <w:bookmarkEnd w:id="12"/>
     </w:p>
     <w:p>
       <w:pPr>
@@ -5234,7 +5326,58 @@
           <w:right w:val="nil"/>
           <w:between w:val="nil"/>
         </w:pBdr>
-        <w:spacing w:after="0" w:line="331" w:lineRule="auto"/>
+        <w:spacing w:after="120" w:line="331" w:lineRule="auto"/>
+        <w:ind w:left="708" w:firstLine="12"/>
+        <w:rPr>
+          <w:rFonts w:ascii="Arial" w:eastAsia="Basic Roman" w:hAnsi="Arial" w:cs="Arial"/>
+          <w:color w:val="000000"/>
+          <w:kern w:val="1"/>
+        </w:rPr>
+      </w:pPr>
+      <w:r>
+        <w:rPr>
+          <w:rFonts w:ascii="Arial" w:eastAsia="Basic Roman" w:hAnsi="Arial" w:cs="Arial"/>
+          <w:color w:val="000000"/>
+          <w:kern w:val="1"/>
+        </w:rPr>
+        <w:t>O</w:t>
+      </w:r>
+      <w:r>
+        <w:rPr>
+          <w:rFonts w:ascii="Arial" w:eastAsia="Basic Roman" w:hAnsi="Arial" w:cs="Arial"/>
+          <w:color w:val="000000"/>
+          <w:kern w:val="1"/>
+        </w:rPr>
+        <w:t>m de berekening te versnellen wordt vaak de volgende formule gebruikt</w:t>
+      </w:r>
+      <w:r>
+        <w:rPr>
+          <w:rFonts w:ascii="Arial" w:eastAsia="Basic Roman" w:hAnsi="Arial" w:cs="Arial"/>
+          <w:color w:val="000000"/>
+          <w:kern w:val="1"/>
+        </w:rPr>
+        <w:t xml:space="preserve"> in plaats van bovenstaande formule</w:t>
+      </w:r>
+      <w:r>
+        <w:rPr>
+          <w:rFonts w:ascii="Arial" w:eastAsia="Basic Roman" w:hAnsi="Arial" w:cs="Arial"/>
+          <w:color w:val="000000"/>
+          <w:kern w:val="1"/>
+        </w:rPr>
+        <w:t>:</w:t>
+      </w:r>
+    </w:p>
+    <w:p>
+      <w:pPr>
+        <w:widowControl w:val="0"/>
+        <w:pBdr>
+          <w:top w:val="nil"/>
+          <w:left w:val="nil"/>
+          <w:bottom w:val="nil"/>
+          <w:right w:val="nil"/>
+          <w:between w:val="nil"/>
+        </w:pBdr>
+        <w:spacing w:after="120" w:line="331" w:lineRule="auto"/>
         <w:ind w:firstLine="720"/>
         <w:rPr>
           <w:rFonts w:ascii="Arial" w:eastAsia="Basic Roman" w:hAnsi="Arial" w:cs="Arial"/>
@@ -5248,23 +5391,25 @@
           <w:color w:val="000000"/>
           <w:kern w:val="1"/>
         </w:rPr>
-        <w:t xml:space="preserve">Maar om de berekening te versnellen </w:t>
-      </w:r>
-      <w:r>
-        <w:rPr>
-          <w:rFonts w:ascii="Arial" w:eastAsia="Basic Roman" w:hAnsi="Arial" w:cs="Arial"/>
-          <w:color w:val="000000"/>
-          <w:kern w:val="1"/>
-        </w:rPr>
-        <w:t>wordt</w:t>
-      </w:r>
-      <w:r>
-        <w:rPr>
-          <w:rFonts w:ascii="Arial" w:eastAsia="Basic Roman" w:hAnsi="Arial" w:cs="Arial"/>
-          <w:color w:val="000000"/>
-          <w:kern w:val="1"/>
-        </w:rPr>
-        <w:t xml:space="preserve"> vaak de volgende formule gebruikt:</w:t>
+        <w:t>|G| = |</w:t>
+      </w:r>
+      <w:proofErr w:type="spellStart"/>
+      <w:r>
+        <w:rPr>
+          <w:rFonts w:ascii="Arial" w:eastAsia="Basic Roman" w:hAnsi="Arial" w:cs="Arial"/>
+          <w:color w:val="000000"/>
+          <w:kern w:val="1"/>
+        </w:rPr>
+        <w:t>Gx</w:t>
+      </w:r>
+      <w:proofErr w:type="spellEnd"/>
+      <w:r>
+        <w:rPr>
+          <w:rFonts w:ascii="Arial" w:eastAsia="Basic Roman" w:hAnsi="Arial" w:cs="Arial"/>
+          <w:color w:val="000000"/>
+          <w:kern w:val="1"/>
+        </w:rPr>
+        <w:t>| + |Gy|</w:t>
       </w:r>
     </w:p>
     <w:p>
@@ -5278,21 +5423,12 @@
           <w:between w:val="nil"/>
         </w:pBdr>
         <w:spacing w:after="0" w:line="331" w:lineRule="auto"/>
-        <w:ind w:firstLine="720"/>
-        <w:rPr>
-          <w:rFonts w:ascii="Arial" w:eastAsia="Basic Roman" w:hAnsi="Arial" w:cs="Arial"/>
-          <w:color w:val="000000"/>
-          <w:kern w:val="1"/>
-        </w:rPr>
-      </w:pPr>
-      <w:r>
-        <w:rPr>
-          <w:rFonts w:ascii="Arial" w:eastAsia="Basic Roman" w:hAnsi="Arial" w:cs="Arial"/>
-          <w:color w:val="000000"/>
-          <w:kern w:val="1"/>
-        </w:rPr>
-        <w:t>|G| = |Gx| + |Gy|</w:t>
-      </w:r>
+        <w:rPr>
+          <w:rFonts w:ascii="Arial" w:eastAsia="Basic Roman" w:hAnsi="Arial" w:cs="Arial"/>
+          <w:color w:val="000000"/>
+          <w:kern w:val="1"/>
+        </w:rPr>
+      </w:pPr>
     </w:p>
     <w:p>
       <w:pPr>
@@ -5301,14 +5437,14 @@
           <w:rFonts w:eastAsia="Basic Roman"/>
         </w:rPr>
       </w:pPr>
-      <w:bookmarkStart w:id="13" w:name="_Toc6140647"/>
+      <w:bookmarkStart w:id="12" w:name="_Toc6140647"/>
       <w:r>
         <w:rPr>
           <w:rFonts w:eastAsia="Basic Roman"/>
         </w:rPr>
         <w:t>Eigenschappen:</w:t>
       </w:r>
-      <w:bookmarkEnd w:id="13"/>
+      <w:bookmarkEnd w:id="12"/>
     </w:p>
     <w:p>
       <w:r>
@@ -5320,18 +5456,24 @@
       </w:r>
       <w:r>
         <w:br/>
-        <w:t>Variatie op Sobel</w:t>
-      </w:r>
-    </w:p>
+        <w:t xml:space="preserve">Variatie op </w:t>
+      </w:r>
+      <w:proofErr w:type="spellStart"/>
+      <w:r>
+        <w:t>Sobel</w:t>
+      </w:r>
+      <w:proofErr w:type="spellEnd"/>
+    </w:p>
+    <w:p/>
     <w:p>
       <w:pPr>
         <w:pStyle w:val="Kop3"/>
       </w:pPr>
-      <w:bookmarkStart w:id="14" w:name="_Toc6140648"/>
+      <w:bookmarkStart w:id="13" w:name="_Toc6140648"/>
       <w:r>
         <w:t>Bronnen:</w:t>
       </w:r>
-      <w:bookmarkEnd w:id="14"/>
+      <w:bookmarkEnd w:id="13"/>
     </w:p>
     <w:p>
       <w:pPr>
@@ -5411,7 +5553,8 @@
           <w:rFonts w:eastAsia="Basic Roman"/>
         </w:rPr>
       </w:pPr>
-      <w:bookmarkStart w:id="15" w:name="_Toc6140649"/>
+      <w:bookmarkStart w:id="14" w:name="_Toc6140649"/>
+      <w:proofErr w:type="spellStart"/>
       <w:r>
         <w:rPr>
           <w:rFonts w:eastAsia="Basic Roman"/>
@@ -5419,23 +5562,25 @@
         <w:lastRenderedPageBreak/>
         <w:t>Sobel</w:t>
       </w:r>
+      <w:bookmarkEnd w:id="14"/>
+      <w:proofErr w:type="spellEnd"/>
+    </w:p>
+    <w:p/>
+    <w:p>
+      <w:pPr>
+        <w:pStyle w:val="Kop3"/>
+        <w:rPr>
+          <w:rFonts w:eastAsia="Basic Roman"/>
+        </w:rPr>
+      </w:pPr>
+      <w:bookmarkStart w:id="15" w:name="_Toc6140650"/>
+      <w:r>
+        <w:rPr>
+          <w:rFonts w:eastAsia="Basic Roman"/>
+        </w:rPr>
+        <w:t>Stappen:</w:t>
+      </w:r>
       <w:bookmarkEnd w:id="15"/>
-    </w:p>
-    <w:p>
-      <w:pPr>
-        <w:pStyle w:val="Kop3"/>
-        <w:rPr>
-          <w:rFonts w:eastAsia="Basic Roman"/>
-        </w:rPr>
-      </w:pPr>
-      <w:bookmarkStart w:id="16" w:name="_Toc6140650"/>
-      <w:r>
-        <w:rPr>
-          <w:rFonts w:eastAsia="Basic Roman"/>
-        </w:rPr>
-        <w:t>Stappen:</w:t>
-      </w:r>
-      <w:bookmarkEnd w:id="16"/>
     </w:p>
     <w:p>
       <w:pPr>
@@ -6201,37 +6346,309 @@
           <w:right w:val="nil"/>
           <w:between w:val="nil"/>
         </w:pBdr>
+        <w:spacing w:after="120" w:line="331" w:lineRule="auto"/>
+        <w:ind w:left="708" w:firstLine="12"/>
+        <w:rPr>
+          <w:rFonts w:ascii="Arial" w:eastAsia="Basic Roman" w:hAnsi="Arial" w:cs="Arial"/>
+          <w:color w:val="000000"/>
+          <w:kern w:val="1"/>
+        </w:rPr>
+      </w:pPr>
+      <w:r>
+        <w:rPr>
+          <w:rFonts w:ascii="Arial" w:eastAsia="Basic Roman" w:hAnsi="Arial" w:cs="Arial"/>
+          <w:color w:val="000000"/>
+          <w:kern w:val="1"/>
+        </w:rPr>
+        <w:t>O</w:t>
+      </w:r>
+      <w:r>
+        <w:rPr>
+          <w:rFonts w:ascii="Arial" w:eastAsia="Basic Roman" w:hAnsi="Arial" w:cs="Arial"/>
+          <w:color w:val="000000"/>
+          <w:kern w:val="1"/>
+        </w:rPr>
+        <w:t>m de berekening te versnellen wordt vaak de volgende formule gebruikt</w:t>
+      </w:r>
+      <w:r>
+        <w:rPr>
+          <w:rFonts w:ascii="Arial" w:eastAsia="Basic Roman" w:hAnsi="Arial" w:cs="Arial"/>
+          <w:color w:val="000000"/>
+          <w:kern w:val="1"/>
+        </w:rPr>
+        <w:t xml:space="preserve"> in plaats van bovenstaande formule</w:t>
+      </w:r>
+      <w:r>
+        <w:rPr>
+          <w:rFonts w:ascii="Arial" w:eastAsia="Basic Roman" w:hAnsi="Arial" w:cs="Arial"/>
+          <w:color w:val="000000"/>
+          <w:kern w:val="1"/>
+        </w:rPr>
+        <w:t>:</w:t>
+      </w:r>
+    </w:p>
+    <w:p>
+      <w:pPr>
+        <w:widowControl w:val="0"/>
+        <w:pBdr>
+          <w:top w:val="nil"/>
+          <w:left w:val="nil"/>
+          <w:bottom w:val="nil"/>
+          <w:right w:val="nil"/>
+          <w:between w:val="nil"/>
+        </w:pBdr>
+        <w:spacing w:after="120" w:line="331" w:lineRule="auto"/>
+        <w:ind w:firstLine="720"/>
+        <w:rPr>
+          <w:rFonts w:ascii="Arial" w:eastAsia="Basic Roman" w:hAnsi="Arial" w:cs="Arial"/>
+          <w:color w:val="000000"/>
+          <w:kern w:val="1"/>
+        </w:rPr>
+      </w:pPr>
+      <w:r>
+        <w:rPr>
+          <w:rFonts w:ascii="Arial" w:eastAsia="Basic Roman" w:hAnsi="Arial" w:cs="Arial"/>
+          <w:color w:val="000000"/>
+          <w:kern w:val="1"/>
+        </w:rPr>
+        <w:t>|G| = |</w:t>
+      </w:r>
+      <w:proofErr w:type="spellStart"/>
+      <w:r>
+        <w:rPr>
+          <w:rFonts w:ascii="Arial" w:eastAsia="Basic Roman" w:hAnsi="Arial" w:cs="Arial"/>
+          <w:color w:val="000000"/>
+          <w:kern w:val="1"/>
+        </w:rPr>
+        <w:t>Gx</w:t>
+      </w:r>
+      <w:proofErr w:type="spellEnd"/>
+      <w:r>
+        <w:rPr>
+          <w:rFonts w:ascii="Arial" w:eastAsia="Basic Roman" w:hAnsi="Arial" w:cs="Arial"/>
+          <w:color w:val="000000"/>
+          <w:kern w:val="1"/>
+        </w:rPr>
+        <w:t>| + |Gy|</w:t>
+      </w:r>
+    </w:p>
+    <w:p>
+      <w:pPr>
+        <w:widowControl w:val="0"/>
+        <w:pBdr>
+          <w:top w:val="nil"/>
+          <w:left w:val="nil"/>
+          <w:bottom w:val="nil"/>
+          <w:right w:val="nil"/>
+          <w:between w:val="nil"/>
+        </w:pBdr>
         <w:spacing w:after="0" w:line="331" w:lineRule="auto"/>
-        <w:ind w:firstLine="720"/>
-        <w:rPr>
-          <w:rFonts w:ascii="Arial" w:eastAsia="Basic Roman" w:hAnsi="Arial" w:cs="Arial"/>
-          <w:color w:val="000000"/>
-          <w:kern w:val="1"/>
-        </w:rPr>
-      </w:pPr>
-      <w:r>
-        <w:rPr>
-          <w:rFonts w:ascii="Arial" w:eastAsia="Basic Roman" w:hAnsi="Arial" w:cs="Arial"/>
-          <w:color w:val="000000"/>
-          <w:kern w:val="1"/>
-        </w:rPr>
-        <w:t xml:space="preserve">Maar om de berekening te versnellen </w:t>
-      </w:r>
-      <w:r>
-        <w:rPr>
-          <w:rFonts w:ascii="Arial" w:eastAsia="Basic Roman" w:hAnsi="Arial" w:cs="Arial"/>
-          <w:color w:val="000000"/>
-          <w:kern w:val="1"/>
-        </w:rPr>
-        <w:t>wordt</w:t>
-      </w:r>
-      <w:r>
-        <w:rPr>
-          <w:rFonts w:ascii="Arial" w:eastAsia="Basic Roman" w:hAnsi="Arial" w:cs="Arial"/>
-          <w:color w:val="000000"/>
-          <w:kern w:val="1"/>
-        </w:rPr>
-        <w:t xml:space="preserve"> vaak de volgende formule gebruikt:</w:t>
+        <w:rPr>
+          <w:rFonts w:ascii="Arial" w:eastAsia="Basic Roman" w:hAnsi="Arial" w:cs="Arial"/>
+          <w:color w:val="000000"/>
+          <w:kern w:val="1"/>
+        </w:rPr>
+      </w:pPr>
+    </w:p>
+    <w:p>
+      <w:pPr>
+        <w:pStyle w:val="Kop3"/>
+        <w:rPr>
+          <w:rFonts w:eastAsia="Basic Roman"/>
+        </w:rPr>
+      </w:pPr>
+      <w:bookmarkStart w:id="16" w:name="_Toc6140651"/>
+      <w:r>
+        <w:rPr>
+          <w:rFonts w:eastAsia="Basic Roman"/>
+        </w:rPr>
+        <w:t>Eigenschappen:</w:t>
+      </w:r>
+      <w:bookmarkEnd w:id="16"/>
+    </w:p>
+    <w:p>
+      <w:r>
+        <w:t>Drie stappen</w:t>
+      </w:r>
+      <w:r>
+        <w:br/>
+        <w:t>Kernel voor de X en de Y richting</w:t>
+      </w:r>
+      <w:r>
+        <w:br/>
+        <w:t>Erg gevoelig voor ruis, maar minder gevoelig dan Roberts cross</w:t>
+      </w:r>
+    </w:p>
+    <w:p/>
+    <w:p>
+      <w:pPr>
+        <w:pStyle w:val="Kop3"/>
+        <w:rPr>
+          <w:rFonts w:eastAsia="Basic Roman"/>
+        </w:rPr>
+      </w:pPr>
+      <w:bookmarkStart w:id="17" w:name="_Toc6140652"/>
+      <w:r>
+        <w:rPr>
+          <w:rFonts w:eastAsia="Basic Roman"/>
+        </w:rPr>
+        <w:t>Bronnen:</w:t>
+      </w:r>
+      <w:bookmarkEnd w:id="17"/>
+    </w:p>
+    <w:p>
+      <w:pPr>
+        <w:widowControl w:val="0"/>
+        <w:pBdr>
+          <w:top w:val="nil"/>
+          <w:left w:val="nil"/>
+          <w:bottom w:val="nil"/>
+          <w:right w:val="nil"/>
+          <w:between w:val="nil"/>
+        </w:pBdr>
+        <w:spacing w:after="0" w:line="331" w:lineRule="auto"/>
+        <w:rPr>
+          <w:rStyle w:val="Hyperlink"/>
+          <w:rFonts w:ascii="Arial" w:eastAsia="Basic Roman" w:hAnsi="Arial" w:cs="Arial"/>
+          <w:kern w:val="1"/>
+        </w:rPr>
+      </w:pPr>
+      <w:hyperlink r:id="rId15" w:history="1">
+        <w:r>
+          <w:rPr>
+            <w:rStyle w:val="Hyperlink"/>
+          </w:rPr>
+          <w:t>http://homepages.inf.ed.ac.uk/rbf/HIPR2/sobel.htm</w:t>
+        </w:r>
+      </w:hyperlink>
+      <w:r>
+        <w:br/>
+      </w:r>
+      <w:hyperlink r:id="rId16" w:history="1">
+        <w:r>
+          <w:rPr>
+            <w:rStyle w:val="Hyperlink"/>
+            <w:rFonts w:ascii="Arial" w:eastAsia="Basic Roman" w:hAnsi="Arial" w:cs="Arial"/>
+            <w:kern w:val="1"/>
+          </w:rPr>
+          <w:t>https://en.wikipedia.org/wiki/Sobel_operator</w:t>
+        </w:r>
+      </w:hyperlink>
+    </w:p>
+    <w:p>
+      <w:pPr>
+        <w:widowControl w:val="0"/>
+        <w:pBdr>
+          <w:top w:val="nil"/>
+          <w:left w:val="nil"/>
+          <w:bottom w:val="nil"/>
+          <w:right w:val="nil"/>
+          <w:between w:val="nil"/>
+        </w:pBdr>
+        <w:spacing w:after="0" w:line="331" w:lineRule="auto"/>
+        <w:rPr>
+          <w:rFonts w:ascii="Arial" w:eastAsia="Basic Roman" w:hAnsi="Arial" w:cs="Arial"/>
+          <w:color w:val="000000"/>
+          <w:kern w:val="1"/>
+        </w:rPr>
+      </w:pPr>
+      <w:hyperlink r:id="rId17" w:history="1">
+        <w:r>
+          <w:rPr>
+            <w:rStyle w:val="Hyperlink"/>
+          </w:rPr>
+          <w:t>http://robotics.technion.ac.il/courses/Advanced_Laboratory/Lab7/ARL_7_read.pdf</w:t>
+        </w:r>
+      </w:hyperlink>
+    </w:p>
+    <w:p/>
+    <w:p>
+      <w:r>
+        <w:br w:type="page"/>
+      </w:r>
+      <w:bookmarkStart w:id="18" w:name="_Toc6140653"/>
+      <w:r>
+        <w:rPr>
+          <w:rStyle w:val="Kop2Char"/>
+        </w:rPr>
+        <w:lastRenderedPageBreak/>
+        <w:t>Deriche</w:t>
+      </w:r>
+      <w:bookmarkEnd w:id="18"/>
+    </w:p>
+    <w:p>
+      <w:pPr>
+        <w:pStyle w:val="Kop3"/>
+        <w:rPr>
+          <w:rFonts w:eastAsia="Basic Roman"/>
+        </w:rPr>
+      </w:pPr>
+      <w:bookmarkStart w:id="19" w:name="_Toc6140654"/>
+      <w:r>
+        <w:rPr>
+          <w:rFonts w:eastAsia="Basic Roman"/>
+        </w:rPr>
+        <w:t>Stappen:</w:t>
+      </w:r>
+      <w:bookmarkEnd w:id="19"/>
+    </w:p>
+    <w:p>
+      <w:pPr>
+        <w:widowControl w:val="0"/>
+        <w:pBdr>
+          <w:top w:val="nil"/>
+          <w:left w:val="nil"/>
+          <w:bottom w:val="nil"/>
+          <w:right w:val="nil"/>
+          <w:between w:val="nil"/>
+        </w:pBdr>
+        <w:spacing w:after="0" w:line="331" w:lineRule="auto"/>
+        <w:rPr>
+          <w:rFonts w:ascii="Arial" w:eastAsia="Basic Roman" w:hAnsi="Arial" w:cs="Arial"/>
+          <w:color w:val="000000"/>
+          <w:kern w:val="1"/>
+        </w:rPr>
+      </w:pPr>
+      <w:r>
+        <w:rPr>
+          <w:rFonts w:ascii="Arial" w:eastAsia="Basic Roman" w:hAnsi="Arial" w:cs="Arial"/>
+          <w:color w:val="000000"/>
+          <w:kern w:val="1"/>
+        </w:rPr>
+        <w:tab/>
+      </w:r>
+      <w:r>
+        <w:rPr>
+          <w:rFonts w:ascii="Arial" w:eastAsia="Basic Roman" w:hAnsi="Arial" w:cs="Arial"/>
+          <w:color w:val="000000"/>
+          <w:kern w:val="1"/>
+        </w:rPr>
+        <w:t>Stappen</w:t>
+      </w:r>
+      <w:r>
+        <w:rPr>
+          <w:rFonts w:ascii="Arial" w:eastAsia="Basic Roman" w:hAnsi="Arial" w:cs="Arial"/>
+          <w:color w:val="000000"/>
+          <w:kern w:val="1"/>
+        </w:rPr>
+        <w:t>:</w:t>
+      </w:r>
+      <w:r>
+        <w:rPr>
+          <w:rFonts w:ascii="Arial" w:eastAsia="Basic Roman" w:hAnsi="Arial" w:cs="Arial"/>
+          <w:color w:val="000000"/>
+          <w:kern w:val="1"/>
+        </w:rPr>
+        <w:br/>
+      </w:r>
+      <w:r>
+        <w:rPr>
+          <w:rFonts w:ascii="Arial" w:eastAsia="Basic Roman" w:hAnsi="Arial" w:cs="Arial"/>
+          <w:color w:val="000000"/>
+          <w:kern w:val="1"/>
+        </w:rPr>
+        <w:tab/>
+        <w:t>IIR filter</w:t>
       </w:r>
     </w:p>
     <w:p>
@@ -6258,207 +6675,15 @@
           <w:color w:val="000000"/>
           <w:kern w:val="1"/>
         </w:rPr>
-        <w:t>|G| = |Gx| + |Gy|</w:t>
-      </w:r>
-    </w:p>
-    <w:p>
-      <w:pPr>
-        <w:pStyle w:val="Kop3"/>
-        <w:rPr>
-          <w:rFonts w:eastAsia="Basic Roman"/>
-        </w:rPr>
-      </w:pPr>
-      <w:bookmarkStart w:id="17" w:name="_Toc6140651"/>
-      <w:r>
-        <w:rPr>
-          <w:rFonts w:eastAsia="Basic Roman"/>
-        </w:rPr>
-        <w:t>Eigenschappen:</w:t>
-      </w:r>
-      <w:bookmarkEnd w:id="17"/>
-    </w:p>
-    <w:p>
-      <w:r>
-        <w:t>Drie stappen</w:t>
-      </w:r>
-      <w:r>
-        <w:br/>
-        <w:t>Kernel voor de X en de Y richting</w:t>
-      </w:r>
-      <w:r>
-        <w:br/>
-        <w:t>Erg gevoelig voor ruis, maar minder gevoelig dan Roberts cross</w:t>
-      </w:r>
-    </w:p>
-    <w:p>
-      <w:pPr>
-        <w:pStyle w:val="Kop3"/>
-        <w:rPr>
-          <w:rFonts w:eastAsia="Basic Roman"/>
-        </w:rPr>
-      </w:pPr>
-      <w:bookmarkStart w:id="18" w:name="_Toc6140652"/>
-      <w:r>
-        <w:rPr>
-          <w:rFonts w:eastAsia="Basic Roman"/>
-        </w:rPr>
-        <w:t>Bronnen:</w:t>
-      </w:r>
-      <w:bookmarkEnd w:id="18"/>
-    </w:p>
-    <w:p>
-      <w:pPr>
-        <w:widowControl w:val="0"/>
-        <w:pBdr>
-          <w:top w:val="nil"/>
-          <w:left w:val="nil"/>
-          <w:bottom w:val="nil"/>
-          <w:right w:val="nil"/>
-          <w:between w:val="nil"/>
-        </w:pBdr>
-        <w:spacing w:after="0" w:line="331" w:lineRule="auto"/>
-        <w:rPr>
-          <w:rStyle w:val="Hyperlink"/>
-          <w:rFonts w:ascii="Arial" w:eastAsia="Basic Roman" w:hAnsi="Arial" w:cs="Arial"/>
-          <w:kern w:val="1"/>
-        </w:rPr>
-      </w:pPr>
-      <w:hyperlink r:id="rId15" w:history="1">
-        <w:r>
-          <w:rPr>
-            <w:rStyle w:val="Hyperlink"/>
-          </w:rPr>
-          <w:t>http://homepages.inf.ed.ac.uk/rbf/HIPR2/sobel.htm</w:t>
-        </w:r>
-      </w:hyperlink>
-      <w:r>
-        <w:br/>
-      </w:r>
-      <w:hyperlink r:id="rId16" w:history="1">
-        <w:r>
-          <w:rPr>
-            <w:rStyle w:val="Hyperlink"/>
-            <w:rFonts w:ascii="Arial" w:eastAsia="Basic Roman" w:hAnsi="Arial" w:cs="Arial"/>
-            <w:kern w:val="1"/>
-          </w:rPr>
-          <w:t>https://en.wikipedia.org/wiki/Sobel_operator</w:t>
-        </w:r>
-      </w:hyperlink>
-    </w:p>
-    <w:p>
-      <w:pPr>
-        <w:widowControl w:val="0"/>
-        <w:pBdr>
-          <w:top w:val="nil"/>
-          <w:left w:val="nil"/>
-          <w:bottom w:val="nil"/>
-          <w:right w:val="nil"/>
-          <w:between w:val="nil"/>
-        </w:pBdr>
-        <w:spacing w:after="0" w:line="331" w:lineRule="auto"/>
-        <w:rPr>
-          <w:rFonts w:ascii="Arial" w:eastAsia="Basic Roman" w:hAnsi="Arial" w:cs="Arial"/>
-          <w:color w:val="000000"/>
-          <w:kern w:val="1"/>
-        </w:rPr>
-      </w:pPr>
-      <w:hyperlink r:id="rId17" w:history="1">
-        <w:r>
-          <w:rPr>
-            <w:rStyle w:val="Hyperlink"/>
-          </w:rPr>
-          <w:t>http://robotics.technion.ac.il/courses/Advanced_Laboratory/Lab7/ARL_7_read.pdf</w:t>
-        </w:r>
-      </w:hyperlink>
-    </w:p>
-    <w:p/>
-    <w:p>
-      <w:r>
-        <w:br w:type="page"/>
-      </w:r>
-      <w:bookmarkStart w:id="19" w:name="_Toc6140653"/>
-      <w:r>
-        <w:rPr>
-          <w:rStyle w:val="Kop2Char"/>
-        </w:rPr>
-        <w:lastRenderedPageBreak/>
-        <w:t>Deriche</w:t>
-      </w:r>
-      <w:bookmarkEnd w:id="19"/>
-    </w:p>
-    <w:p>
-      <w:pPr>
-        <w:pStyle w:val="Kop3"/>
-        <w:rPr>
-          <w:rFonts w:eastAsia="Basic Roman"/>
-        </w:rPr>
-      </w:pPr>
-      <w:bookmarkStart w:id="20" w:name="_Toc6140654"/>
-      <w:r>
-        <w:rPr>
-          <w:rFonts w:eastAsia="Basic Roman"/>
-        </w:rPr>
-        <w:t>Stappen:</w:t>
-      </w:r>
-      <w:bookmarkEnd w:id="20"/>
-    </w:p>
-    <w:p>
-      <w:pPr>
-        <w:widowControl w:val="0"/>
-        <w:pBdr>
-          <w:top w:val="nil"/>
-          <w:left w:val="nil"/>
-          <w:bottom w:val="nil"/>
-          <w:right w:val="nil"/>
-          <w:between w:val="nil"/>
-        </w:pBdr>
-        <w:spacing w:after="0" w:line="331" w:lineRule="auto"/>
-        <w:rPr>
-          <w:rFonts w:ascii="Arial" w:eastAsia="Basic Roman" w:hAnsi="Arial" w:cs="Arial"/>
-          <w:color w:val="000000"/>
-          <w:kern w:val="1"/>
-        </w:rPr>
-      </w:pPr>
-      <w:r>
-        <w:rPr>
-          <w:rFonts w:ascii="Arial" w:eastAsia="Basic Roman" w:hAnsi="Arial" w:cs="Arial"/>
-          <w:color w:val="000000"/>
-          <w:kern w:val="1"/>
-        </w:rPr>
-        <w:tab/>
-      </w:r>
-      <w:r>
-        <w:rPr>
-          <w:rFonts w:ascii="Arial" w:eastAsia="Basic Roman" w:hAnsi="Arial" w:cs="Arial"/>
-          <w:color w:val="000000"/>
-          <w:kern w:val="1"/>
-        </w:rPr>
-        <w:t>Stappen</w:t>
-      </w:r>
-      <w:r>
-        <w:rPr>
-          <w:rFonts w:ascii="Arial" w:eastAsia="Basic Roman" w:hAnsi="Arial" w:cs="Arial"/>
-          <w:color w:val="000000"/>
-          <w:kern w:val="1"/>
-        </w:rPr>
-        <w:t>:</w:t>
-      </w:r>
-      <w:r>
-        <w:rPr>
-          <w:rFonts w:ascii="Arial" w:eastAsia="Basic Roman" w:hAnsi="Arial" w:cs="Arial"/>
-          <w:color w:val="000000"/>
-          <w:kern w:val="1"/>
-        </w:rPr>
-        <w:br/>
-      </w:r>
-      <w:r>
-        <w:rPr>
-          <w:rFonts w:ascii="Arial" w:eastAsia="Basic Roman" w:hAnsi="Arial" w:cs="Arial"/>
-          <w:color w:val="000000"/>
-          <w:kern w:val="1"/>
-        </w:rPr>
-        <w:tab/>
-        <w:t>IIR filter</w:t>
+        <w:t>Vinden</w:t>
+      </w:r>
+      <w:r>
+        <w:rPr>
+          <w:rFonts w:ascii="Arial" w:eastAsia="Basic Roman" w:hAnsi="Arial" w:cs="Arial"/>
+          <w:color w:val="000000"/>
+          <w:kern w:val="1"/>
+        </w:rPr>
+        <w:t xml:space="preserve"> van de intensiteitsgradiënten van de afbeelding</w:t>
       </w:r>
     </w:p>
     <w:p>
@@ -6485,15 +6710,7 @@
           <w:color w:val="000000"/>
           <w:kern w:val="1"/>
         </w:rPr>
-        <w:t>Vinden</w:t>
-      </w:r>
-      <w:r>
-        <w:rPr>
-          <w:rFonts w:ascii="Arial" w:eastAsia="Basic Roman" w:hAnsi="Arial" w:cs="Arial"/>
-          <w:color w:val="000000"/>
-          <w:kern w:val="1"/>
-        </w:rPr>
-        <w:t xml:space="preserve"> van de intensiteitsgradiënten van de afbeelding</w:t>
+        <w:t>Non-maximum onderdrukking</w:t>
       </w:r>
     </w:p>
     <w:p>
@@ -6514,14 +6731,34 @@
           <w:kern w:val="1"/>
         </w:rPr>
       </w:pPr>
-      <w:r>
-        <w:rPr>
-          <w:rFonts w:ascii="Arial" w:eastAsia="Basic Roman" w:hAnsi="Arial" w:cs="Arial"/>
-          <w:color w:val="000000"/>
-          <w:kern w:val="1"/>
-        </w:rPr>
-        <w:t>Non-maximum onderdrukking</w:t>
-      </w:r>
+      <w:proofErr w:type="spellStart"/>
+      <w:r>
+        <w:rPr>
+          <w:rFonts w:ascii="Arial" w:eastAsia="Basic Roman" w:hAnsi="Arial" w:cs="Arial"/>
+          <w:color w:val="000000"/>
+          <w:kern w:val="1"/>
+        </w:rPr>
+        <w:t>Hysteresis</w:t>
+      </w:r>
+      <w:proofErr w:type="spellEnd"/>
+      <w:r>
+        <w:rPr>
+          <w:rFonts w:ascii="Arial" w:eastAsia="Basic Roman" w:hAnsi="Arial" w:cs="Arial"/>
+          <w:color w:val="000000"/>
+          <w:kern w:val="1"/>
+        </w:rPr>
+        <w:t xml:space="preserve"> </w:t>
+      </w:r>
+      <w:proofErr w:type="spellStart"/>
+      <w:r>
+        <w:rPr>
+          <w:rFonts w:ascii="Arial" w:eastAsia="Basic Roman" w:hAnsi="Arial" w:cs="Arial"/>
+          <w:color w:val="000000"/>
+          <w:kern w:val="1"/>
+        </w:rPr>
+        <w:t>Thresholding</w:t>
+      </w:r>
+      <w:proofErr w:type="spellEnd"/>
     </w:p>
     <w:p>
       <w:pPr>
@@ -6534,21 +6771,12 @@
           <w:between w:val="nil"/>
         </w:pBdr>
         <w:spacing w:after="0" w:line="331" w:lineRule="auto"/>
-        <w:ind w:firstLine="720"/>
-        <w:rPr>
-          <w:rFonts w:ascii="Arial" w:eastAsia="Basic Roman" w:hAnsi="Arial" w:cs="Arial"/>
-          <w:color w:val="000000"/>
-          <w:kern w:val="1"/>
-        </w:rPr>
-      </w:pPr>
-      <w:r>
-        <w:rPr>
-          <w:rFonts w:ascii="Arial" w:eastAsia="Basic Roman" w:hAnsi="Arial" w:cs="Arial"/>
-          <w:color w:val="000000"/>
-          <w:kern w:val="1"/>
-        </w:rPr>
-        <w:t>Hysteresis Thresholding</w:t>
-      </w:r>
+        <w:rPr>
+          <w:rFonts w:ascii="Arial" w:eastAsia="Basic Roman" w:hAnsi="Arial" w:cs="Arial"/>
+          <w:color w:val="000000"/>
+          <w:kern w:val="1"/>
+        </w:rPr>
+      </w:pPr>
     </w:p>
     <w:p>
       <w:pPr>
@@ -6557,14 +6785,14 @@
           <w:rFonts w:eastAsia="Basic Roman"/>
         </w:rPr>
       </w:pPr>
-      <w:bookmarkStart w:id="21" w:name="_Toc6140655"/>
+      <w:bookmarkStart w:id="20" w:name="_Toc6140655"/>
       <w:r>
         <w:rPr>
           <w:rFonts w:eastAsia="Basic Roman"/>
         </w:rPr>
         <w:t>Eigenschappen:</w:t>
       </w:r>
-      <w:bookmarkEnd w:id="21"/>
+      <w:bookmarkEnd w:id="20"/>
     </w:p>
     <w:p>
       <w:r>
@@ -6587,9 +6815,15 @@
       </w:r>
       <w:r>
         <w:br/>
-        <w:t>Zou betere resultaten moeten geven dan Canny</w:t>
-      </w:r>
-    </w:p>
+        <w:t xml:space="preserve">Zou betere resultaten moeten geven dan </w:t>
+      </w:r>
+      <w:proofErr w:type="spellStart"/>
+      <w:r>
+        <w:t>Canny</w:t>
+      </w:r>
+      <w:proofErr w:type="spellEnd"/>
+    </w:p>
+    <w:p/>
     <w:p>
       <w:pPr>
         <w:pStyle w:val="Kop3"/>
@@ -6598,14 +6832,14 @@
           <w:sz w:val="22"/>
         </w:rPr>
       </w:pPr>
-      <w:bookmarkStart w:id="22" w:name="_Toc6140656"/>
+      <w:bookmarkStart w:id="21" w:name="_Toc6140656"/>
       <w:r>
         <w:rPr>
           <w:rFonts w:eastAsia="Basic Roman"/>
         </w:rPr>
         <w:t>Bronnen:</w:t>
       </w:r>
-      <w:bookmarkEnd w:id="22"/>
+      <w:bookmarkEnd w:id="21"/>
     </w:p>
     <w:p>
       <w:pPr>
@@ -6657,17 +6891,54 @@
         <w:pStyle w:val="Kop2"/>
         <w:rPr>
           <w:rFonts w:eastAsia="Basic Roman"/>
-        </w:rPr>
-      </w:pPr>
-      <w:bookmarkStart w:id="23" w:name="_Toc6140657"/>
+          <w:lang w:val="en-US"/>
+        </w:rPr>
+      </w:pPr>
+      <w:bookmarkStart w:id="22" w:name="_Toc6140657"/>
       <w:r>
         <w:rPr>
           <w:rFonts w:eastAsia="Basic Roman"/>
+          <w:lang w:val="en-US"/>
         </w:rPr>
         <w:lastRenderedPageBreak/>
         <w:t>Laplacian</w:t>
       </w:r>
-      <w:bookmarkEnd w:id="23"/>
+      <w:bookmarkEnd w:id="22"/>
+    </w:p>
+    <w:p>
+      <w:pPr>
+        <w:rPr>
+          <w:lang w:val="en-US"/>
+        </w:rPr>
+      </w:pPr>
+    </w:p>
+    <w:p>
+      <w:pPr>
+        <w:pStyle w:val="Kop3"/>
+        <w:rPr>
+          <w:rFonts w:ascii="Arial" w:eastAsia="Basic Roman" w:hAnsi="Arial" w:cs="Arial"/>
+          <w:color w:val="000000"/>
+          <w:kern w:val="1"/>
+          <w:lang w:val="en-US"/>
+        </w:rPr>
+      </w:pPr>
+      <w:bookmarkStart w:id="23" w:name="_Toc6140658"/>
+      <w:proofErr w:type="spellStart"/>
+      <w:r>
+        <w:rPr>
+          <w:rFonts w:eastAsia="Basic Roman"/>
+          <w:lang w:val="en-US"/>
+        </w:rPr>
+        <w:t>Stappen</w:t>
+      </w:r>
+      <w:proofErr w:type="spellEnd"/>
+      <w:r>
+        <w:rPr>
+          <w:rFonts w:eastAsia="Basic Roman"/>
+          <w:lang w:val="en-US"/>
+        </w:rPr>
+        <w:t>:</w:t>
+      </w:r>
     </w:p>
     <w:p>
       <w:pPr>
@@ -6675,31 +6946,19 @@
         <w:ind w:left="708"/>
         <w:rPr>
           <w:rFonts w:eastAsia="Basic Roman"/>
-        </w:rPr>
-      </w:pPr>
-      <w:bookmarkStart w:id="24" w:name="_Toc6140658"/>
-      <w:r>
-        <w:rPr>
-          <w:rFonts w:eastAsia="Basic Roman"/>
-        </w:rPr>
-        <w:t>Stappen:</w:t>
-      </w:r>
-      <w:r>
-        <w:rPr>
-          <w:rFonts w:ascii="Arial" w:eastAsia="Basic Roman" w:hAnsi="Arial" w:cs="Arial"/>
-          <w:kern w:val="1"/>
-        </w:rPr>
-        <w:br/>
-      </w:r>
-      <w:r>
-        <w:rPr>
-          <w:rFonts w:ascii="Arial" w:eastAsia="Basic Roman" w:hAnsi="Arial" w:cs="Arial"/>
-          <w:color w:val="000000"/>
-          <w:kern w:val="1"/>
+          <w:lang w:val="en-US"/>
+        </w:rPr>
+      </w:pPr>
+      <w:r>
+        <w:rPr>
+          <w:rFonts w:ascii="Arial" w:eastAsia="Basic Roman" w:hAnsi="Arial" w:cs="Arial"/>
+          <w:color w:val="000000"/>
+          <w:kern w:val="1"/>
+          <w:lang w:val="en-US"/>
         </w:rPr>
         <w:t>Gaussian filter</w:t>
       </w:r>
-      <w:bookmarkEnd w:id="24"/>
+      <w:bookmarkEnd w:id="23"/>
     </w:p>
     <w:p>
       <w:pPr>
@@ -6716,13 +6975,15 @@
           <w:rFonts w:ascii="Arial" w:eastAsia="Basic Roman" w:hAnsi="Arial" w:cs="Arial"/>
           <w:color w:val="000000"/>
           <w:kern w:val="1"/>
-        </w:rPr>
-      </w:pPr>
-      <w:r>
-        <w:rPr>
-          <w:rFonts w:ascii="Arial" w:eastAsia="Basic Roman" w:hAnsi="Arial" w:cs="Arial"/>
-          <w:color w:val="000000"/>
-          <w:kern w:val="1"/>
+          <w:lang w:val="en-US"/>
+        </w:rPr>
+      </w:pPr>
+      <w:r>
+        <w:rPr>
+          <w:rFonts w:ascii="Arial" w:eastAsia="Basic Roman" w:hAnsi="Arial" w:cs="Arial"/>
+          <w:color w:val="000000"/>
+          <w:kern w:val="1"/>
+          <w:lang w:val="en-US"/>
         </w:rPr>
         <w:tab/>
         <w:t>Laplacian filter</w:t>
@@ -6750,10 +7011,20 @@
           <w:rFonts w:ascii="Arial" w:eastAsia="Basic Roman" w:hAnsi="Arial" w:cs="Arial"/>
           <w:color w:val="000000"/>
           <w:kern w:val="1"/>
+          <w:lang w:val="en-US"/>
         </w:rPr>
         <w:tab/>
+      </w:r>
+      <w:proofErr w:type="spellStart"/>
+      <w:r>
+        <w:rPr>
+          <w:rFonts w:ascii="Arial" w:eastAsia="Basic Roman" w:hAnsi="Arial" w:cs="Arial"/>
+          <w:color w:val="000000"/>
+          <w:kern w:val="1"/>
+        </w:rPr>
         <w:t>Thresholding</w:t>
       </w:r>
+      <w:proofErr w:type="spellEnd"/>
     </w:p>
     <w:p>
       <w:pPr>
@@ -7901,41 +8172,46 @@
       <w:pPr>
         <w:pStyle w:val="Kop3"/>
       </w:pPr>
-      <w:bookmarkStart w:id="25" w:name="_Toc6140659"/>
+      <w:bookmarkStart w:id="24" w:name="_Toc6140659"/>
+    </w:p>
+    <w:p>
+      <w:pPr>
+        <w:pStyle w:val="Kop3"/>
+      </w:pPr>
       <w:r>
         <w:t>Eigenschappen:</w:t>
       </w:r>
+      <w:bookmarkEnd w:id="24"/>
+    </w:p>
+    <w:p>
+      <w:r>
+        <w:t>Drie stappen</w:t>
+      </w:r>
+      <w:r>
+        <w:br/>
+      </w:r>
+      <w:r>
+        <w:t>Maakt gebruik van maar één kernel.</w:t>
+      </w:r>
+      <w:r>
+        <w:br/>
+      </w:r>
+      <w:r>
+        <w:t>Zonder Gaussian filter erg gevoelig voor ruis</w:t>
+      </w:r>
+      <w:r>
+        <w:br/>
+      </w:r>
+    </w:p>
+    <w:p>
+      <w:pPr>
+        <w:pStyle w:val="Kop3"/>
+      </w:pPr>
+      <w:bookmarkStart w:id="25" w:name="_Toc6140660"/>
+      <w:r>
+        <w:t>Bronnen:</w:t>
+      </w:r>
       <w:bookmarkEnd w:id="25"/>
-    </w:p>
-    <w:p>
-      <w:r>
-        <w:t>Drie stappen</w:t>
-      </w:r>
-      <w:r>
-        <w:br/>
-      </w:r>
-      <w:r>
-        <w:t>Maakt gebruik van maar één kernel.</w:t>
-      </w:r>
-      <w:r>
-        <w:br/>
-      </w:r>
-      <w:r>
-        <w:t>Zonder Gaussian filter erg gevoelig voor ruis</w:t>
-      </w:r>
-      <w:r>
-        <w:br/>
-      </w:r>
-    </w:p>
-    <w:p>
-      <w:pPr>
-        <w:pStyle w:val="Kop3"/>
-      </w:pPr>
-      <w:bookmarkStart w:id="26" w:name="_Toc6140660"/>
-      <w:r>
-        <w:t>Bronnen:</w:t>
-      </w:r>
-      <w:bookmarkEnd w:id="26"/>
     </w:p>
     <w:p>
       <w:hyperlink r:id="rId19" w:history="1">
@@ -7977,12 +8253,12 @@
       <w:pPr>
         <w:pStyle w:val="Kop1"/>
       </w:pPr>
-      <w:bookmarkStart w:id="27" w:name="_Toc6140661"/>
+      <w:bookmarkStart w:id="26" w:name="_Toc6140661"/>
       <w:r>
         <w:lastRenderedPageBreak/>
         <w:t>Keuze</w:t>
       </w:r>
-      <w:bookmarkEnd w:id="27"/>
+      <w:bookmarkEnd w:id="26"/>
     </w:p>
     <w:p>
       <w:r>
@@ -9554,82 +9830,159 @@
       <w:pPr>
         <w:pStyle w:val="Kop1"/>
       </w:pPr>
-      <w:bookmarkStart w:id="28" w:name="_Toc6140662"/>
+      <w:bookmarkStart w:id="27" w:name="_Toc6140662"/>
       <w:r>
         <w:lastRenderedPageBreak/>
         <w:t>Implementatie</w:t>
       </w:r>
+      <w:bookmarkEnd w:id="27"/>
+    </w:p>
+    <w:p>
+      <w:r>
+        <w:t xml:space="preserve">Wij hebben ten eerste twee nieuwe classes aangemaakt, de Mask class en de GaussianFilter class. </w:t>
+      </w:r>
+      <w:r>
+        <w:t xml:space="preserve">Deze classes worden gebruikt in de StudentPreProcessing::stepEdgeDetection. </w:t>
+      </w:r>
+    </w:p>
+    <w:p>
+      <w:r>
+        <w:t>De t</w:t>
+      </w:r>
+      <w:r>
+        <w:t>h</w:t>
+      </w:r>
+      <w:r>
+        <w:t xml:space="preserve">resholding wordt afgehandeld in de </w:t>
+      </w:r>
+      <w:proofErr w:type="spellStart"/>
+      <w:r>
+        <w:t>StudentPreProcessing</w:t>
+      </w:r>
+      <w:proofErr w:type="spellEnd"/>
+      <w:r>
+        <w:t>::</w:t>
+      </w:r>
+      <w:proofErr w:type="spellStart"/>
+      <w:r>
+        <w:t>stepThresholding</w:t>
+      </w:r>
+      <w:proofErr w:type="spellEnd"/>
+    </w:p>
+    <w:p/>
+    <w:p>
+      <w:pPr>
+        <w:pStyle w:val="Kop2"/>
+      </w:pPr>
+      <w:bookmarkStart w:id="28" w:name="_Toc6140663"/>
+      <w:r>
+        <w:t>Mask class</w:t>
+      </w:r>
       <w:bookmarkEnd w:id="28"/>
     </w:p>
     <w:p>
       <w:r>
-        <w:t xml:space="preserve">Wij hebben ten eerste twee nieuwe classes aangemaakt, de Mask class en de GaussianFilter class. </w:t>
-      </w:r>
-      <w:r>
-        <w:t xml:space="preserve">Deze classes worden gebruikt in de StudentPreProcessing::stepEdgeDetection. </w:t>
-      </w:r>
-    </w:p>
-    <w:p>
-      <w:r>
-        <w:t>De t</w:t>
-      </w:r>
-      <w:r>
-        <w:t>h</w:t>
-      </w:r>
-      <w:r>
-        <w:t>resholding wordt afgehandeld in de StudentPreProcessing::stepThresholding</w:t>
-      </w:r>
-    </w:p>
+        <w:t xml:space="preserve">Met de Mask class kun je een Mask object aanmaken. Bij het aanmaken van dit object moet je een masker als vector&lt;vector&lt;int&gt;&gt; meegeven en optioneel nog een int die aangeeft door hoeveel </w:t>
+      </w:r>
+      <w:r>
+        <w:t>het masker moet worden gedeeld. Standaard staat die op nul, in dat geval gebruikt hij de som van het masker.</w:t>
+      </w:r>
+    </w:p>
+    <w:p>
+      <w:r>
+        <w:t xml:space="preserve">Vervolgens kun je van het Mask object de apply functie aanroepen met </w:t>
+      </w:r>
+      <w:r>
+        <w:t>tweemaal</w:t>
+      </w:r>
+      <w:r>
+        <w:t xml:space="preserve"> een intensityImage als parameter. De eerste is de originele afbeelding. De tweede is waar het resultaat in terecht komt.</w:t>
+      </w:r>
+    </w:p>
+    <w:p/>
     <w:p>
       <w:pPr>
         <w:pStyle w:val="Kop2"/>
       </w:pPr>
-      <w:bookmarkStart w:id="29" w:name="_Toc6140663"/>
-      <w:r>
-        <w:t>Mask class</w:t>
+      <w:bookmarkStart w:id="29" w:name="_Toc6140664"/>
+      <w:r>
+        <w:t>GaussianFilter class</w:t>
       </w:r>
       <w:bookmarkEnd w:id="29"/>
     </w:p>
     <w:p>
       <w:r>
-        <w:t xml:space="preserve">Met de Mask class kun je een Mask object aanmaken. Bij het aanmaken van dit object moet je een masker als vector&lt;vector&lt;int&gt;&gt; meegeven en optioneel nog een int die aangeeft door hoeveel </w:t>
-      </w:r>
-      <w:r>
-        <w:t>het masker moet worden gedeeld. Standaard staat die op nul, in dat geval gebruikt hij de som van het masker.</w:t>
-      </w:r>
-    </w:p>
-    <w:p>
-      <w:r>
-        <w:t xml:space="preserve">Vervolgens kun je van het Mask object de apply functie aanroepen met </w:t>
-      </w:r>
-      <w:r>
-        <w:t>tweemaal</w:t>
-      </w:r>
-      <w:r>
-        <w:t xml:space="preserve"> een intensityImage als parameter. De eerste is de originele afbeelding. De tweede is waar het resultaat in terecht komt.</w:t>
-      </w:r>
-    </w:p>
+        <w:t>Met de GaussuanFilter class kun je heel makkelijk een GaussianFilter genereren. Je kunt een Gaussian filter object aanmaken met als parameter het sigma en de maskSize</w:t>
+      </w:r>
+      <w:r>
+        <w:t xml:space="preserve">. </w:t>
+      </w:r>
+    </w:p>
+    <w:p>
+      <w:r>
+        <w:t xml:space="preserve">Om vervolgens de kernel op te vragen kun je de getGaussianFilter methode aanroepen met als parameter de middelste waarde van </w:t>
+      </w:r>
+      <w:r>
+        <w:t xml:space="preserve">de </w:t>
+      </w:r>
+      <w:proofErr w:type="spellStart"/>
+      <w:r>
+        <w:t>kernel</w:t>
+      </w:r>
+      <w:proofErr w:type="spellEnd"/>
+      <w:r>
+        <w:t xml:space="preserve"> als int.</w:t>
+      </w:r>
+    </w:p>
+    <w:p/>
     <w:p>
       <w:pPr>
         <w:pStyle w:val="Kop2"/>
       </w:pPr>
-      <w:bookmarkStart w:id="30" w:name="_Toc6140664"/>
-      <w:r>
-        <w:t>GaussianFilter class</w:t>
+      <w:bookmarkStart w:id="30" w:name="_Toc6140666"/>
+      <w:r>
+        <w:t>stepEdgeDetection</w:t>
       </w:r>
       <w:bookmarkEnd w:id="30"/>
     </w:p>
     <w:p>
       <w:r>
-        <w:t>Met de GaussuanFilter class kun je heel makkelijk een GaussianFilter genereren. Je kunt een Gaussian filter object aanmaken met als parameter het sigma en de maskSize</w:t>
-      </w:r>
-      <w:r>
-        <w:t xml:space="preserve">. </w:t>
-      </w:r>
-    </w:p>
-    <w:p>
-      <w:r>
-        <w:t>Om vervolgens de kernel op te vragen kun je de getGaussianFilter methode aanroepen met als parameter de middelste waarde van het filter als int.</w:t>
+        <w:t xml:space="preserve">Eerst wordt er een GaussianFilter aangemaakt. Met dit filter wordt een GaussianFilter Mask aangemaakt. </w:t>
+      </w:r>
+    </w:p>
+    <w:p>
+      <w:r>
+        <w:t>Vervolgens wordt er een edgeDetection Mask aangemaakt.</w:t>
+      </w:r>
+    </w:p>
+    <w:p>
+      <w:r>
+        <w:t xml:space="preserve">Daarna worden er twee </w:t>
+      </w:r>
+      <w:r>
+        <w:t>IntensityImage ’s</w:t>
+      </w:r>
+      <w:r>
+        <w:t xml:space="preserve"> aangemaakt om de resultaten van de maskers in op te slaan.</w:t>
+      </w:r>
+    </w:p>
+    <w:p>
+      <w:r>
+        <w:t>Eerst wordt de GaussianFilter Mask toegepast en daarna wordt op dat resultaat de edgeDetection Mask toegepast.</w:t>
+      </w:r>
+    </w:p>
+    <w:p>
+      <w:r>
+        <w:t xml:space="preserve">Wat daaruit komt </w:t>
+      </w:r>
+      <w:r>
+        <w:t>is de</w:t>
+      </w:r>
+      <w:r>
+        <w:t xml:space="preserve"> return waarde</w:t>
+      </w:r>
+      <w:r>
+        <w:t xml:space="preserve"> van deze stap.</w:t>
       </w:r>
     </w:p>
     <w:p/>
@@ -9645,68 +9998,32 @@
     </w:p>
     <w:p>
       <w:r>
-        <w:t>Tresholding wordt op een hele simpele manier gedaan. Er wordt door de afbeelding heen geloopt. Als de waarde boven de</w:t>
-      </w:r>
-      <w:r>
-        <w:t xml:space="preserve"> vastgelegde</w:t>
-      </w:r>
-      <w:r>
-        <w:t xml:space="preserve"> threshold zit wordt de </w:t>
-      </w:r>
-      <w:r>
-        <w:t xml:space="preserve">waarde op 255 gezet als hij er onder zit wordt de waarde op 0 gezet. </w:t>
+        <w:t xml:space="preserve">Tresholding wordt op een hele simpele manier gedaan. Er wordt door de afbeelding heen </w:t>
+      </w:r>
+      <w:proofErr w:type="spellStart"/>
+      <w:r>
+        <w:t>geloopt</w:t>
+      </w:r>
+      <w:proofErr w:type="spellEnd"/>
+      <w:r>
+        <w:t xml:space="preserve">. Als de waarde boven de vastgelegde </w:t>
+      </w:r>
+      <w:proofErr w:type="spellStart"/>
+      <w:r>
+        <w:t>threshold</w:t>
+      </w:r>
+      <w:proofErr w:type="spellEnd"/>
+      <w:r>
+        <w:t xml:space="preserve"> zit wordt de waarde op 255 gezet als hij er onder zit wordt de waarde op 0 gezet. </w:t>
+      </w:r>
+    </w:p>
+    <w:p>
+      <w:r>
+        <w:t>Wat hieruit komt is de return waarde van deze stap.</w:t>
       </w:r>
     </w:p>
     <w:p/>
     <w:p>
-      <w:pPr>
-        <w:pStyle w:val="Kop2"/>
-      </w:pPr>
-      <w:bookmarkStart w:id="32" w:name="_Toc6140666"/>
-      <w:r>
-        <w:t>stepEdgeDetection</w:t>
-      </w:r>
-      <w:bookmarkEnd w:id="32"/>
-    </w:p>
-    <w:p>
-      <w:r>
-        <w:t xml:space="preserve">Eerst wordt er een GaussianFilter aangemaakt. Met dit filter wordt een GaussianFilter Mask aangemaakt. </w:t>
-      </w:r>
-    </w:p>
-    <w:p>
-      <w:r>
-        <w:t>Vervolgens wordt er een edgeDetection Mask aangemaakt.</w:t>
-      </w:r>
-    </w:p>
-    <w:p>
-      <w:r>
-        <w:t xml:space="preserve">Daarna worden er twee </w:t>
-      </w:r>
-      <w:r>
-        <w:t>IntensityImage ’s</w:t>
-      </w:r>
-      <w:r>
-        <w:t xml:space="preserve"> aangemaakt om de resultaten van de maskers in op te slaan.</w:t>
-      </w:r>
-    </w:p>
-    <w:p>
-      <w:r>
-        <w:t>Eerst wordt de GaussianFilter Mask toegepast en daarna wordt op dat resultaat de edgeDetection Mask toegepast.</w:t>
-      </w:r>
-    </w:p>
-    <w:p>
-      <w:r>
-        <w:t xml:space="preserve">Wat daaruit komt </w:t>
-      </w:r>
-      <w:r>
-        <w:t>is de</w:t>
-      </w:r>
-      <w:r>
-        <w:t xml:space="preserve"> return waarde.</w:t>
-      </w:r>
-    </w:p>
-    <w:p/>
-    <w:p>
       <w:r>
         <w:br w:type="page"/>
       </w:r>
@@ -9715,40 +10032,55 @@
       <w:pPr>
         <w:pStyle w:val="Kop1"/>
       </w:pPr>
-      <w:bookmarkStart w:id="33" w:name="_Toc6140667"/>
+      <w:bookmarkStart w:id="32" w:name="_Toc6140667"/>
       <w:r>
         <w:lastRenderedPageBreak/>
         <w:t>Evaluatie</w:t>
       </w:r>
+      <w:bookmarkEnd w:id="32"/>
+    </w:p>
+    <w:p>
+      <w:r>
+        <w:t xml:space="preserve">De </w:t>
+      </w:r>
+      <w:r>
+        <w:t>applicatie moet ten eerste werken zonder te crashen of vast te lopen.</w:t>
+      </w:r>
+    </w:p>
+    <w:p>
+      <w:r>
+        <w:t xml:space="preserve">In de </w:t>
+      </w:r>
+      <w:r>
+        <w:t>resulterende</w:t>
+      </w:r>
+      <w:r>
+        <w:t xml:space="preserve"> afbeelding moeten de </w:t>
+      </w:r>
+      <w:proofErr w:type="spellStart"/>
+      <w:r>
+        <w:t>edges</w:t>
+      </w:r>
+      <w:proofErr w:type="spellEnd"/>
+      <w:r>
+        <w:t xml:space="preserve"> duidelijk zijn aangegeven.</w:t>
+      </w:r>
+    </w:p>
+    <w:p>
+      <w:r>
+        <w:t xml:space="preserve"> </w:t>
+      </w:r>
+    </w:p>
+    <w:p>
+      <w:pPr>
+        <w:pStyle w:val="Kop2"/>
+      </w:pPr>
+      <w:bookmarkStart w:id="33" w:name="_Toc6140668"/>
+      <w:r>
+        <w:t>Experiment</w:t>
+      </w:r>
+      <w:bookmarkStart w:id="34" w:name="_GoBack"/>
       <w:bookmarkEnd w:id="33"/>
-    </w:p>
-    <w:p>
-      <w:r>
-        <w:t xml:space="preserve">De </w:t>
-      </w:r>
-      <w:r>
-        <w:t>applicatie moet ten eerste werken zonder te crashen of vast te lopen.</w:t>
-      </w:r>
-    </w:p>
-    <w:p>
-      <w:r>
-        <w:t xml:space="preserve">In de </w:t>
-      </w:r>
-      <w:r>
-        <w:t>resulterende</w:t>
-      </w:r>
-      <w:r>
-        <w:t xml:space="preserve"> afbeelding moeten de edges duidelijk zijn aangegeven. </w:t>
-      </w:r>
-    </w:p>
-    <w:p>
-      <w:pPr>
-        <w:pStyle w:val="Kop2"/>
-      </w:pPr>
-      <w:bookmarkStart w:id="34" w:name="_Toc6140668"/>
-      <w:r>
-        <w:t>Experimenten</w:t>
-      </w:r>
       <w:bookmarkEnd w:id="34"/>
     </w:p>
     <w:p>
@@ -9756,13 +10088,7 @@
         <w:spacing w:after="120"/>
       </w:pPr>
       <w:r>
-        <w:t xml:space="preserve">Er zijn drie variabelen die invloed hebben op de uitkomende afbeelding. Het filter vooraf, de kernels van de edge detection en de </w:t>
-      </w:r>
-      <w:r>
-        <w:t>threshold</w:t>
-      </w:r>
-      <w:r>
-        <w:t xml:space="preserve"> van de thresholding. </w:t>
+        <w:t xml:space="preserve">Er zijn drie variabelen die invloed hebben op de uitkomende afbeelding. Het filter vooraf, de kernels van de edge detection en de threshold van de thresholding. </w:t>
       </w:r>
     </w:p>
     <w:p>
@@ -9777,6 +10103,14 @@
       </w:r>
       <w:r>
         <w:t xml:space="preserve"> wordt om de beurt gevarieerd met deze variabelen om te kijken wat het beste resultaat geeft.</w:t>
+      </w:r>
+    </w:p>
+    <w:p>
+      <w:pPr>
+        <w:spacing w:after="120"/>
+      </w:pPr>
+      <w:r>
+        <w:t>Wanneer het resultaat alleen nog slechter wordt als er een variabel wordt aangepast is het best mogelijke resultaat bereikt met de huidige implementatie.</w:t>
       </w:r>
     </w:p>
     <w:sectPr>
@@ -9825,6 +10159,7 @@
         <w:docPartUnique/>
       </w:docPartObj>
     </w:sdtPr>
+    <w:sdtEndPr/>
     <w:sdtContent>
       <w:p>
         <w:pPr>
@@ -10933,7 +11268,7 @@
 </file>
 
 <file path=customXml/itemProps1.xml><?xml version="1.0" encoding="utf-8"?>
-<ds:datastoreItem xmlns:ds="http://schemas.openxmlformats.org/officeDocument/2006/customXml" ds:itemID="{94190132-D7E5-435B-9A72-F0BE65DE8E7F}">
+<ds:datastoreItem xmlns:ds="http://schemas.openxmlformats.org/officeDocument/2006/customXml" ds:itemID="{E26E62C0-AE25-411F-BB35-7AF0A9FB38DD}">
   <ds:schemaRefs>
     <ds:schemaRef ds:uri="http://schemas.openxmlformats.org/officeDocument/2006/bibliography"/>
   </ds:schemaRefs>

</xml_diff>